<commit_message>
updated gantt chart and report
</commit_message>
<xml_diff>
--- a/docs/commonreportformat.docx
+++ b/docs/commonreportformat.docx
@@ -4973,6 +4973,7 @@
         <w:pStyle w:val="BodyText"/>
         <w:spacing w:line="360" w:lineRule="auto"/>
         <w:ind w:left="-567" w:right="667"/>
+        <w:jc w:val="both"/>
         <w:rPr>
           <w:lang w:val="en-MX"/>
         </w:rPr>
@@ -4986,6 +4987,7 @@
         <w:pStyle w:val="BodyText"/>
         <w:spacing w:line="360" w:lineRule="auto"/>
         <w:ind w:left="-567" w:right="667"/>
+        <w:jc w:val="both"/>
         <w:rPr>
           <w:lang w:val="en-MX"/>
         </w:rPr>
@@ -5125,6 +5127,7 @@
         </w:numPr>
         <w:spacing w:line="360" w:lineRule="auto"/>
         <w:ind w:right="667"/>
+        <w:jc w:val="both"/>
       </w:pPr>
       <w:r>
         <w:t>To help college students connect and interact in a way that would lead to their skill development.</w:t>
@@ -5287,6 +5290,7 @@
         </w:tabs>
         <w:spacing w:line="360" w:lineRule="auto"/>
         <w:ind w:left="-142" w:right="667"/>
+        <w:jc w:val="both"/>
         <w:rPr>
           <w:b w:val="0"/>
           <w:bCs w:val="0"/>
@@ -5432,6 +5436,7 @@
       <w:pPr>
         <w:spacing w:line="360" w:lineRule="auto"/>
         <w:ind w:left="-426" w:right="809"/>
+        <w:jc w:val="both"/>
         <w:rPr>
           <w:rFonts w:cstheme="minorHAnsi"/>
           <w:color w:val="000000" w:themeColor="text1"/>
@@ -5489,6 +5494,7 @@
       <w:pPr>
         <w:spacing w:line="360" w:lineRule="auto"/>
         <w:ind w:left="-426" w:right="809"/>
+        <w:jc w:val="both"/>
         <w:rPr>
           <w:rFonts w:cstheme="minorHAnsi"/>
           <w:color w:val="000000" w:themeColor="text1"/>
@@ -5548,6 +5554,7 @@
       <w:pPr>
         <w:spacing w:line="360" w:lineRule="auto"/>
         <w:ind w:left="-426" w:right="809"/>
+        <w:jc w:val="both"/>
         <w:rPr>
           <w:rFonts w:cstheme="minorHAnsi"/>
           <w:color w:val="000000" w:themeColor="text1"/>
@@ -5688,6 +5695,7 @@
         <w:pStyle w:val="NormalWeb"/>
         <w:spacing w:before="225" w:beforeAutospacing="0" w:after="225" w:afterAutospacing="0" w:line="360" w:lineRule="auto"/>
         <w:ind w:left="-142" w:right="951"/>
+        <w:jc w:val="both"/>
         <w:rPr>
           <w:rFonts w:ascii="Georgia" w:hAnsi="Georgia" w:cstheme="minorHAnsi"/>
           <w:color w:val="42494F"/>
@@ -5760,6 +5768,7 @@
       <w:pPr>
         <w:spacing w:line="360" w:lineRule="auto"/>
         <w:ind w:left="-142" w:right="951"/>
+        <w:jc w:val="both"/>
         <w:rPr>
           <w:rFonts w:cstheme="minorHAnsi"/>
           <w:color w:val="000000" w:themeColor="text1"/>
@@ -6058,6 +6067,7 @@
       <w:pPr>
         <w:spacing w:line="360" w:lineRule="auto"/>
         <w:ind w:left="-567" w:right="951"/>
+        <w:jc w:val="both"/>
         <w:rPr>
           <w:sz w:val="24"/>
           <w:szCs w:val="24"/>
@@ -6146,6 +6156,180 @@
           <w:bCs/>
           <w:sz w:val="34"/>
           <w:szCs w:val="34"/>
+        </w:rPr>
+      </w:pPr>
+    </w:p>
+    <w:p>
+      <w:pPr>
+        <w:spacing w:line="360" w:lineRule="auto"/>
+        <w:ind w:left="-567" w:right="951"/>
+        <w:jc w:val="both"/>
+        <w:rPr>
+          <w:sz w:val="24"/>
+          <w:szCs w:val="24"/>
+        </w:rPr>
+      </w:pPr>
+      <w:r>
+        <w:rPr>
+          <w:sz w:val="24"/>
+          <w:szCs w:val="24"/>
+        </w:rPr>
+        <w:t>This project</w:t>
+      </w:r>
+      <w:r>
+        <w:rPr>
+          <w:sz w:val="24"/>
+          <w:szCs w:val="24"/>
+        </w:rPr>
+        <w:t xml:space="preserve"> will have a dark theme UI which would use less power. Also due to its simple nature, it’s working is also not as complicated as other alternatives in the market, which again uses less memory and power.</w:t>
+      </w:r>
+    </w:p>
+    <w:p>
+      <w:pPr>
+        <w:spacing w:line="360" w:lineRule="auto"/>
+        <w:ind w:left="-567" w:right="951"/>
+        <w:rPr>
+          <w:sz w:val="24"/>
+          <w:szCs w:val="24"/>
+        </w:rPr>
+      </w:pPr>
+    </w:p>
+    <w:p>
+      <w:pPr>
+        <w:spacing w:line="360" w:lineRule="auto"/>
+        <w:ind w:left="-567" w:right="951"/>
+        <w:rPr>
+          <w:b/>
+          <w:bCs/>
+          <w:sz w:val="34"/>
+          <w:szCs w:val="34"/>
+        </w:rPr>
+      </w:pPr>
+    </w:p>
+    <w:p>
+      <w:pPr>
+        <w:spacing w:line="360" w:lineRule="auto"/>
+        <w:ind w:left="-567" w:right="951"/>
+        <w:rPr>
+          <w:b/>
+          <w:bCs/>
+          <w:sz w:val="34"/>
+          <w:szCs w:val="34"/>
+        </w:rPr>
+      </w:pPr>
+      <w:r>
+        <w:rPr>
+          <w:b/>
+          <w:bCs/>
+          <w:sz w:val="34"/>
+          <w:szCs w:val="34"/>
+        </w:rPr>
+        <w:t>3.3 Applications</w:t>
+      </w:r>
+    </w:p>
+    <w:p>
+      <w:pPr>
+        <w:spacing w:line="360" w:lineRule="auto"/>
+        <w:ind w:left="-567" w:right="951"/>
+        <w:rPr>
+          <w:b/>
+          <w:bCs/>
+          <w:sz w:val="34"/>
+          <w:szCs w:val="34"/>
+        </w:rPr>
+      </w:pPr>
+    </w:p>
+    <w:p>
+      <w:pPr>
+        <w:pStyle w:val="ListParagraph"/>
+        <w:numPr>
+          <w:ilvl w:val="0"/>
+          <w:numId w:val="12"/>
+        </w:numPr>
+        <w:spacing w:line="360" w:lineRule="auto"/>
+        <w:ind w:right="951"/>
+        <w:rPr>
+          <w:sz w:val="24"/>
+          <w:szCs w:val="24"/>
+        </w:rPr>
+      </w:pPr>
+      <w:r>
+        <w:rPr>
+          <w:sz w:val="24"/>
+          <w:szCs w:val="24"/>
+        </w:rPr>
+        <w:t>Will create a very supportive and collaborative environment for students</w:t>
+      </w:r>
+      <w:r>
+        <w:rPr>
+          <w:sz w:val="24"/>
+          <w:szCs w:val="24"/>
+        </w:rPr>
+        <w:t xml:space="preserve"> to create communities.</w:t>
+      </w:r>
+    </w:p>
+    <w:p>
+      <w:pPr>
+        <w:pStyle w:val="ListParagraph"/>
+        <w:numPr>
+          <w:ilvl w:val="0"/>
+          <w:numId w:val="12"/>
+        </w:numPr>
+        <w:spacing w:line="360" w:lineRule="auto"/>
+        <w:ind w:right="951"/>
+        <w:rPr>
+          <w:sz w:val="24"/>
+          <w:szCs w:val="24"/>
+        </w:rPr>
+      </w:pPr>
+      <w:r>
+        <w:rPr>
+          <w:sz w:val="24"/>
+          <w:szCs w:val="24"/>
+        </w:rPr>
+        <w:t>Will help them to meet new people with similar interests so that they can work together to achieve a similar goal.</w:t>
+      </w:r>
+    </w:p>
+    <w:p>
+      <w:pPr>
+        <w:pStyle w:val="ListParagraph"/>
+        <w:numPr>
+          <w:ilvl w:val="0"/>
+          <w:numId w:val="12"/>
+        </w:numPr>
+        <w:spacing w:line="360" w:lineRule="auto"/>
+        <w:ind w:right="951"/>
+        <w:jc w:val="both"/>
+        <w:rPr>
+          <w:sz w:val="24"/>
+          <w:szCs w:val="24"/>
+        </w:rPr>
+      </w:pPr>
+      <w:r>
+        <w:rPr>
+          <w:sz w:val="24"/>
+          <w:szCs w:val="24"/>
+        </w:rPr>
+        <w:t>Can act as a medium to keep students updated with the current technical scenario.</w:t>
+      </w:r>
+    </w:p>
+    <w:p>
+      <w:pPr>
+        <w:spacing w:line="360" w:lineRule="auto"/>
+        <w:ind w:left="-567" w:right="951"/>
+        <w:rPr>
+          <w:sz w:val="24"/>
+          <w:szCs w:val="24"/>
+        </w:rPr>
+      </w:pPr>
+    </w:p>
+    <w:p>
+      <w:pPr>
+        <w:spacing w:line="360" w:lineRule="auto"/>
+        <w:ind w:left="-567" w:right="951"/>
+        <w:rPr>
+          <w:sz w:val="24"/>
+          <w:szCs w:val="24"/>
         </w:rPr>
       </w:pPr>
     </w:p>
@@ -6165,20 +6349,6 @@
           <w:docGrid w:linePitch="299"/>
         </w:sectPr>
       </w:pPr>
-      <w:r>
-        <w:rPr>
-          <w:sz w:val="24"/>
-          <w:szCs w:val="24"/>
-        </w:rPr>
-        <w:t>This project</w:t>
-      </w:r>
-      <w:r>
-        <w:rPr>
-          <w:sz w:val="24"/>
-          <w:szCs w:val="24"/>
-        </w:rPr>
-        <w:t xml:space="preserve"> will have a dark theme UI which would use less power. Also due to its simple nature, it’s working is also not as complicated as other alternatives in the market, which again uses less memory and power.</w:t>
-      </w:r>
     </w:p>
     <w:p>
       <w:pPr>
@@ -6200,12 +6370,156 @@
       <w:pPr>
         <w:pStyle w:val="Heading1"/>
         <w:spacing w:before="195" w:line="240" w:lineRule="auto"/>
-        <w:ind w:left="120"/>
+        <w:ind w:left="-567"/>
         <w:jc w:val="both"/>
+        <w:rPr>
+          <w:color w:val="7F7F7F" w:themeColor="text1" w:themeTint="80"/>
+        </w:rPr>
+      </w:pPr>
+      <w:r>
+        <w:rPr>
+          <w:color w:val="7F7F7F" w:themeColor="text1" w:themeTint="80"/>
+        </w:rPr>
+        <w:t>Chapter 4</w:t>
+      </w:r>
+    </w:p>
+    <w:p>
+      <w:pPr>
+        <w:pStyle w:val="Heading1"/>
+        <w:spacing w:before="195" w:line="240" w:lineRule="auto"/>
+        <w:ind w:left="-567"/>
+        <w:jc w:val="both"/>
       </w:pPr>
       <w:r>
         <w:t>Project Design</w:t>
       </w:r>
+    </w:p>
+    <w:p>
+      <w:pPr>
+        <w:pStyle w:val="Heading1"/>
+        <w:spacing w:before="195" w:line="240" w:lineRule="auto"/>
+        <w:ind w:left="-567"/>
+        <w:jc w:val="both"/>
+      </w:pPr>
+    </w:p>
+    <w:p>
+      <w:pPr>
+        <w:pStyle w:val="Heading1"/>
+        <w:spacing w:before="195" w:line="240" w:lineRule="auto"/>
+        <w:ind w:left="-567"/>
+        <w:jc w:val="both"/>
+        <w:rPr>
+          <w:sz w:val="34"/>
+          <w:szCs w:val="34"/>
+        </w:rPr>
+      </w:pPr>
+      <w:r>
+        <w:rPr>
+          <w:sz w:val="34"/>
+          <w:szCs w:val="34"/>
+        </w:rPr>
+        <w:t>4.1 Proposed System</w:t>
+      </w:r>
+    </w:p>
+    <w:p>
+      <w:pPr>
+        <w:pStyle w:val="Heading1"/>
+        <w:spacing w:before="195" w:line="240" w:lineRule="auto"/>
+        <w:ind w:left="-567"/>
+        <w:jc w:val="both"/>
+        <w:rPr>
+          <w:sz w:val="34"/>
+          <w:szCs w:val="34"/>
+        </w:rPr>
+      </w:pPr>
+    </w:p>
+    <w:p>
+      <w:pPr>
+        <w:spacing w:line="360" w:lineRule="auto"/>
+        <w:ind w:left="-567" w:right="951"/>
+        <w:jc w:val="both"/>
+        <w:rPr>
+          <w:color w:val="000000" w:themeColor="text1"/>
+          <w:sz w:val="24"/>
+          <w:szCs w:val="24"/>
+        </w:rPr>
+      </w:pPr>
+      <w:r>
+        <w:rPr>
+          <w:rFonts w:cstheme="minorHAnsi"/>
+          <w:sz w:val="24"/>
+          <w:szCs w:val="24"/>
+        </w:rPr>
+        <w:t>At first</w:t>
+      </w:r>
+      <w:r>
+        <w:rPr>
+          <w:rFonts w:cstheme="minorHAnsi"/>
+          <w:sz w:val="24"/>
+          <w:szCs w:val="24"/>
+        </w:rPr>
+        <w:t>,</w:t>
+      </w:r>
+      <w:r>
+        <w:rPr>
+          <w:rFonts w:cstheme="minorHAnsi"/>
+          <w:sz w:val="24"/>
+          <w:szCs w:val="24"/>
+        </w:rPr>
+        <w:t xml:space="preserve"> user will be prompted to create an account with some basic personal information like name, photo, year, areas of interest and contact details. After creation of an account, the user could sign in with the username and password. The profile of every user will be set as public for better and faster connections. There will be an option of posting pictures or just a text </w:t>
+      </w:r>
+      <w:r>
+        <w:rPr>
+          <w:rFonts w:cstheme="minorHAnsi"/>
+          <w:sz w:val="24"/>
+          <w:szCs w:val="24"/>
+        </w:rPr>
+        <w:t xml:space="preserve">or even a question </w:t>
+      </w:r>
+      <w:r>
+        <w:rPr>
+          <w:rFonts w:cstheme="minorHAnsi"/>
+          <w:sz w:val="24"/>
+          <w:szCs w:val="24"/>
+        </w:rPr>
+        <w:t>to interact with others and setup a connection. As the account would be public, so the posts made by anyone could be visible in everyone’s feed and they can interact with it and posts could be liked and commented also. To sort the posts out, there will be tags regarding the content, if he/she wanted to use a tag they can easily do so. User will receive notifications when the feed is uploaded or if there are interactions with their posts.</w:t>
+      </w:r>
+    </w:p>
+    <w:p>
+      <w:pPr>
+        <w:pStyle w:val="Heading1"/>
+        <w:spacing w:before="195" w:line="240" w:lineRule="auto"/>
+        <w:ind w:left="-567"/>
+        <w:jc w:val="both"/>
+        <w:rPr>
+          <w:sz w:val="34"/>
+          <w:szCs w:val="34"/>
+        </w:rPr>
+      </w:pPr>
+    </w:p>
+    <w:p>
+      <w:pPr>
+        <w:pStyle w:val="Heading1"/>
+        <w:spacing w:before="195" w:line="240" w:lineRule="auto"/>
+        <w:ind w:left="-567"/>
+        <w:jc w:val="both"/>
+        <w:rPr>
+          <w:sz w:val="34"/>
+          <w:szCs w:val="34"/>
+        </w:rPr>
+      </w:pPr>
+    </w:p>
+    <w:p>
+      <w:pPr>
+        <w:pStyle w:val="Heading1"/>
+        <w:spacing w:before="195" w:line="240" w:lineRule="auto"/>
+        <w:ind w:left="-567"/>
+        <w:jc w:val="both"/>
+        <w:rPr>
+          <w:sz w:val="34"/>
+          <w:szCs w:val="34"/>
+        </w:rPr>
+      </w:pPr>
     </w:p>
     <w:p>
       <w:pPr>
@@ -6228,8 +6542,9 @@
         <w:sectPr>
           <w:headerReference w:type="default" r:id="rId22"/>
           <w:pgSz w:w="11910" w:h="16840"/>
-          <w:pgMar w:top="3380" w:right="0" w:bottom="1280" w:left="1320" w:header="2901" w:footer="1099" w:gutter="0"/>
+          <w:pgMar w:top="357" w:right="0" w:bottom="1280" w:left="1320" w:header="850" w:footer="1099" w:gutter="0"/>
           <w:cols w:space="720"/>
+          <w:docGrid w:linePitch="299"/>
         </w:sectPr>
       </w:pPr>
     </w:p>
@@ -8623,26 +8938,11 @@
                         <w:p>
                           <w:pPr>
                             <w:spacing w:line="499" w:lineRule="exact"/>
-                            <w:ind w:left="20"/>
                             <w:rPr>
                               <w:b/>
                               <w:sz w:val="49"/>
                             </w:rPr>
                           </w:pPr>
-                          <w:r>
-                            <w:rPr>
-                              <w:b/>
-                              <w:sz w:val="49"/>
-                            </w:rPr>
-                            <w:t xml:space="preserve">Chapter </w:t>
-                          </w:r>
-                          <w:r>
-                            <w:rPr>
-                              <w:b/>
-                              <w:sz w:val="49"/>
-                            </w:rPr>
-                            <w:t>4</w:t>
-                          </w:r>
                         </w:p>
                       </w:txbxContent>
                     </wps:txbx>
@@ -8673,26 +8973,11 @@
                   <w:p>
                     <w:pPr>
                       <w:spacing w:line="499" w:lineRule="exact"/>
-                      <w:ind w:left="20"/>
                       <w:rPr>
                         <w:b/>
                         <w:sz w:val="49"/>
                       </w:rPr>
                     </w:pPr>
-                    <w:r>
-                      <w:rPr>
-                        <w:b/>
-                        <w:sz w:val="49"/>
-                      </w:rPr>
-                      <w:t xml:space="preserve">Chapter </w:t>
-                    </w:r>
-                    <w:r>
-                      <w:rPr>
-                        <w:b/>
-                        <w:sz w:val="49"/>
-                      </w:rPr>
-                      <w:t>4</w:t>
-                    </w:r>
                   </w:p>
                 </w:txbxContent>
               </v:textbox>
@@ -10619,6 +10904,95 @@
     </w:lvl>
   </w:abstractNum>
   <w:abstractNum w:abstractNumId="7" w15:restartNumberingAfterBreak="0">
+    <w:nsid w:val="48DF5571"/>
+    <w:multiLevelType w:val="hybridMultilevel"/>
+    <w:tmpl w:val="435A4364"/>
+    <w:lvl w:ilvl="0" w:tplc="FE9656AA">
+      <w:start w:val="1"/>
+      <w:numFmt w:val="decimal"/>
+      <w:lvlText w:val="%1)"/>
+      <w:lvlJc w:val="left"/>
+      <w:pPr>
+        <w:ind w:left="153" w:hanging="720"/>
+      </w:pPr>
+      <w:rPr>
+        <w:rFonts w:hint="default"/>
+      </w:rPr>
+    </w:lvl>
+    <w:lvl w:ilvl="1" w:tplc="04090019" w:tentative="1">
+      <w:start w:val="1"/>
+      <w:numFmt w:val="lowerLetter"/>
+      <w:lvlText w:val="%2."/>
+      <w:lvlJc w:val="left"/>
+      <w:pPr>
+        <w:ind w:left="513" w:hanging="360"/>
+      </w:pPr>
+    </w:lvl>
+    <w:lvl w:ilvl="2" w:tplc="0409001B" w:tentative="1">
+      <w:start w:val="1"/>
+      <w:numFmt w:val="lowerRoman"/>
+      <w:lvlText w:val="%3."/>
+      <w:lvlJc w:val="right"/>
+      <w:pPr>
+        <w:ind w:left="1233" w:hanging="180"/>
+      </w:pPr>
+    </w:lvl>
+    <w:lvl w:ilvl="3" w:tplc="0409000F" w:tentative="1">
+      <w:start w:val="1"/>
+      <w:numFmt w:val="decimal"/>
+      <w:lvlText w:val="%4."/>
+      <w:lvlJc w:val="left"/>
+      <w:pPr>
+        <w:ind w:left="1953" w:hanging="360"/>
+      </w:pPr>
+    </w:lvl>
+    <w:lvl w:ilvl="4" w:tplc="04090019" w:tentative="1">
+      <w:start w:val="1"/>
+      <w:numFmt w:val="lowerLetter"/>
+      <w:lvlText w:val="%5."/>
+      <w:lvlJc w:val="left"/>
+      <w:pPr>
+        <w:ind w:left="2673" w:hanging="360"/>
+      </w:pPr>
+    </w:lvl>
+    <w:lvl w:ilvl="5" w:tplc="0409001B" w:tentative="1">
+      <w:start w:val="1"/>
+      <w:numFmt w:val="lowerRoman"/>
+      <w:lvlText w:val="%6."/>
+      <w:lvlJc w:val="right"/>
+      <w:pPr>
+        <w:ind w:left="3393" w:hanging="180"/>
+      </w:pPr>
+    </w:lvl>
+    <w:lvl w:ilvl="6" w:tplc="0409000F" w:tentative="1">
+      <w:start w:val="1"/>
+      <w:numFmt w:val="decimal"/>
+      <w:lvlText w:val="%7."/>
+      <w:lvlJc w:val="left"/>
+      <w:pPr>
+        <w:ind w:left="4113" w:hanging="360"/>
+      </w:pPr>
+    </w:lvl>
+    <w:lvl w:ilvl="7" w:tplc="04090019" w:tentative="1">
+      <w:start w:val="1"/>
+      <w:numFmt w:val="lowerLetter"/>
+      <w:lvlText w:val="%8."/>
+      <w:lvlJc w:val="left"/>
+      <w:pPr>
+        <w:ind w:left="4833" w:hanging="360"/>
+      </w:pPr>
+    </w:lvl>
+    <w:lvl w:ilvl="8" w:tplc="0409001B" w:tentative="1">
+      <w:start w:val="1"/>
+      <w:numFmt w:val="lowerRoman"/>
+      <w:lvlText w:val="%9."/>
+      <w:lvlJc w:val="right"/>
+      <w:pPr>
+        <w:ind w:left="5553" w:hanging="180"/>
+      </w:pPr>
+    </w:lvl>
+  </w:abstractNum>
+  <w:abstractNum w:abstractNumId="8" w15:restartNumberingAfterBreak="0">
     <w:nsid w:val="59A60E8C"/>
     <w:multiLevelType w:val="hybridMultilevel"/>
     <w:tmpl w:val="6AEC610E"/>
@@ -10731,7 +11105,7 @@
       </w:rPr>
     </w:lvl>
   </w:abstractNum>
-  <w:abstractNum w:abstractNumId="8" w15:restartNumberingAfterBreak="0">
+  <w:abstractNum w:abstractNumId="9" w15:restartNumberingAfterBreak="0">
     <w:nsid w:val="5CFE362F"/>
     <w:multiLevelType w:val="hybridMultilevel"/>
     <w:tmpl w:val="07F80F8C"/>
@@ -10820,7 +11194,7 @@
       </w:pPr>
     </w:lvl>
   </w:abstractNum>
-  <w:abstractNum w:abstractNumId="9" w15:restartNumberingAfterBreak="0">
+  <w:abstractNum w:abstractNumId="10" w15:restartNumberingAfterBreak="0">
     <w:nsid w:val="60DA459A"/>
     <w:multiLevelType w:val="hybridMultilevel"/>
     <w:tmpl w:val="C9EC1FE0"/>
@@ -10960,7 +11334,7 @@
       </w:rPr>
     </w:lvl>
   </w:abstractNum>
-  <w:abstractNum w:abstractNumId="10" w15:restartNumberingAfterBreak="0">
+  <w:abstractNum w:abstractNumId="11" w15:restartNumberingAfterBreak="0">
     <w:nsid w:val="68892711"/>
     <w:multiLevelType w:val="hybridMultilevel"/>
     <w:tmpl w:val="CA967A7A"/>
@@ -11086,7 +11460,7 @@
     <w:abstractNumId w:val="6"/>
   </w:num>
   <w:num w:numId="3">
-    <w:abstractNumId w:val="10"/>
+    <w:abstractNumId w:val="11"/>
   </w:num>
   <w:num w:numId="4">
     <w:abstractNumId w:val="4"/>
@@ -11095,13 +11469,13 @@
     <w:abstractNumId w:val="5"/>
   </w:num>
   <w:num w:numId="6">
-    <w:abstractNumId w:val="9"/>
+    <w:abstractNumId w:val="10"/>
   </w:num>
   <w:num w:numId="7">
     <w:abstractNumId w:val="2"/>
   </w:num>
   <w:num w:numId="8">
-    <w:abstractNumId w:val="7"/>
+    <w:abstractNumId w:val="8"/>
   </w:num>
   <w:num w:numId="9">
     <w:abstractNumId w:val="3"/>
@@ -11110,7 +11484,10 @@
     <w:abstractNumId w:val="1"/>
   </w:num>
   <w:num w:numId="11">
-    <w:abstractNumId w:val="8"/>
+    <w:abstractNumId w:val="9"/>
+  </w:num>
+  <w:num w:numId="12">
+    <w:abstractNumId w:val="7"/>
   </w:num>
 </w:numbering>
 </file>

</xml_diff>